<commit_message>
Update project design doc.
</commit_message>
<xml_diff>
--- a/Project_Design.docx
+++ b/Project_Design.docx
@@ -30,40 +30,8 @@
         <w:rPr>
           <w:rFonts w:ascii="Helvetica" w:hAnsi="Helvetica"/>
         </w:rPr>
-        <w:t xml:space="preserve">The need for immediate, accurate medical guidance and efficient management of first-aid supplies </w:t>
-      </w:r>
-    </w:p>
-    <w:p>
-      <w:pPr>
-        <w:pStyle w:val="NormalWeb"/>
-      </w:pPr>
-      <w:r>
-        <w:rPr>
-          <w:rFonts w:ascii="Helvetica" w:hAnsi="Helvetica"/>
-        </w:rPr>
-        <w:t xml:space="preserve">in emergencies is crucial. Traditional first-aid solutions lack the integration of smart technology, </w:t>
-      </w:r>
-    </w:p>
-    <w:p>
-      <w:pPr>
-        <w:pStyle w:val="NormalWeb"/>
-      </w:pPr>
-      <w:r>
-        <w:rPr>
-          <w:rFonts w:ascii="Helvetica" w:hAnsi="Helvetica"/>
-        </w:rPr>
-        <w:t xml:space="preserve">leading to missed opportunities for timely and informed assistance. </w:t>
-      </w:r>
-    </w:p>
-    <w:p>
-      <w:pPr>
-        <w:pStyle w:val="NormalWeb"/>
-        <w:rPr>
-          <w:rFonts w:ascii="Helvetica" w:hAnsi="Helvetica"/>
-          <w:b/>
-          <w:bCs/>
-        </w:rPr>
-      </w:pPr>
+        <w:t xml:space="preserve">The need for immediate, accurate medical guidance and efficient management of first-aid supplies in emergencies is crucial. Traditional first-aid solutions lack the integration of smart technology, leading to missed opportunities for timely and informed assistance. </w:t>
+      </w:r>
     </w:p>
     <w:p>
       <w:pPr>
@@ -90,35 +58,8 @@
         <w:rPr>
           <w:rFonts w:ascii="Helvetica" w:hAnsi="Helvetica"/>
         </w:rPr>
-        <w:t xml:space="preserve">SmartMedKit is an innovative IoT-enabled first-aid kit equipped with real-time tracking and AI-based </w:t>
-      </w:r>
-    </w:p>
-    <w:p>
-      <w:pPr>
-        <w:pStyle w:val="NormalWeb"/>
-      </w:pPr>
-      <w:r>
-        <w:rPr>
-          <w:rFonts w:ascii="Helvetica" w:hAnsi="Helvetica"/>
-        </w:rPr>
-        <w:t xml:space="preserve">analysis features. It provides instant medical advice through a user-friendly web application, </w:t>
-      </w:r>
-    </w:p>
-    <w:p>
-      <w:pPr>
-        <w:pStyle w:val="NormalWeb"/>
-      </w:pPr>
-      <w:r>
-        <w:rPr>
-          <w:rFonts w:ascii="Helvetica" w:hAnsi="Helvetica"/>
-        </w:rPr>
-        <w:t xml:space="preserve">revolutionizing the way first-aid assistance is administered. </w:t>
-      </w:r>
-    </w:p>
-    <w:p>
-      <w:pPr>
-        <w:pStyle w:val="NormalWeb"/>
-      </w:pPr>
+        <w:t xml:space="preserve">SmartMedKit is an innovative IoT-enabled first-aid kit equipped with real-time tracking and AI-based analysis features. It provides instant medical advice through a user-friendly web application, revolutionizing the way first-aid assistance is administered. </w:t>
+      </w:r>
     </w:p>
     <w:p>
       <w:pPr>
@@ -145,24 +86,8 @@
         <w:rPr>
           <w:rFonts w:ascii="Helvetica" w:hAnsi="Helvetica"/>
         </w:rPr>
-        <w:t xml:space="preserve">Conventional first-aid kits are static and lack interactivity, while standalone medical apps do not offer </w:t>
-      </w:r>
-    </w:p>
-    <w:p>
-      <w:pPr>
-        <w:pStyle w:val="NormalWeb"/>
-      </w:pPr>
-      <w:r>
-        <w:rPr>
-          <w:rFonts w:ascii="Helvetica" w:hAnsi="Helvetica"/>
-        </w:rPr>
-        <w:t xml:space="preserve">integration with physical medical supplies. These limitations hinder effective emergency response. </w:t>
-      </w:r>
-    </w:p>
-    <w:p>
-      <w:pPr>
-        <w:pStyle w:val="NormalWeb"/>
-      </w:pPr>
+        <w:t xml:space="preserve">Conventional first-aid kits are static and lack interactivity, while standalone medical apps do not offer integration with physical medical supplies. These limitations hinder effective emergency response. </w:t>
+      </w:r>
     </w:p>
     <w:p>
       <w:pPr>
@@ -189,486 +114,396 @@
         <w:rPr>
           <w:rFonts w:ascii="Helvetica" w:hAnsi="Helvetica"/>
         </w:rPr>
-        <w:t xml:space="preserve">SmartMedKit is designed for a broad audience, including households, educational institutions, and </w:t>
-      </w:r>
-    </w:p>
-    <w:p>
-      <w:pPr>
-        <w:pStyle w:val="NormalWeb"/>
-      </w:pPr>
-      <w:r>
-        <w:rPr>
-          <w:rFonts w:ascii="Helvetica" w:hAnsi="Helvetica"/>
-        </w:rPr>
-        <w:t xml:space="preserve">workplaces. It serves anyone seeking an efficient, smart emergency response tool. </w:t>
-      </w:r>
-    </w:p>
-    <w:p>
-      <w:pPr>
-        <w:pStyle w:val="NormalWeb"/>
-      </w:pPr>
-    </w:p>
-    <w:p/>
-    <w:p>
-      <w:pPr>
-        <w:pStyle w:val="NormalWeb"/>
-        <w:rPr>
-          <w:u w:val="single"/>
-        </w:rPr>
-      </w:pPr>
-      <w:r>
-        <w:rPr>
-          <w:rFonts w:ascii="Helvetica" w:hAnsi="Helvetica"/>
-          <w:b/>
-          <w:bCs/>
-          <w:u w:val="single"/>
+        <w:t xml:space="preserve">SmartMedKit is designed for a broad audience, including households, educational institutions, and workplaces. It serves anyone seeking an efficient, smart emergency response tool. </w:t>
+      </w:r>
+    </w:p>
+    <w:p>
+      <w:pPr>
+        <w:pStyle w:val="NormalWeb"/>
+        <w:rPr>
+          <w:u w:val="single"/>
+        </w:rPr>
+      </w:pPr>
+      <w:r>
+        <w:rPr>
+          <w:rFonts w:ascii="Helvetica" w:hAnsi="Helvetica"/>
+          <w:b/>
+          <w:bCs/>
+          <w:u w:val="single"/>
+        </w:rPr>
+        <w:t xml:space="preserve">5. Features and User Flows </w:t>
+      </w:r>
+      <w:r>
+        <w:rPr>
+          <w:rFonts w:ascii="Helvetica" w:hAnsi="Helvetica"/>
+          <w:b/>
+          <w:bCs/>
+          <w:u w:val="single"/>
+        </w:rPr>
+        <w:t xml:space="preserve">– Updated </w:t>
+      </w:r>
+      <w:proofErr w:type="gramStart"/>
+      <w:r>
+        <w:rPr>
+          <w:rFonts w:ascii="Helvetica" w:hAnsi="Helvetica"/>
+          <w:b/>
+          <w:bCs/>
+          <w:u w:val="single"/>
+        </w:rPr>
+        <w:t>With</w:t>
+      </w:r>
+      <w:proofErr w:type="gramEnd"/>
+      <w:r>
+        <w:rPr>
+          <w:rFonts w:ascii="Helvetica" w:hAnsi="Helvetica"/>
+          <w:b/>
+          <w:bCs/>
+          <w:u w:val="single"/>
+        </w:rPr>
+        <w:t xml:space="preserve"> </w:t>
+      </w:r>
+      <w:r>
+        <w:rPr>
+          <w:rFonts w:ascii="Helvetica" w:hAnsi="Helvetica"/>
+          <w:b/>
+          <w:bCs/>
+          <w:u w:val="single"/>
+        </w:rPr>
+        <w:t xml:space="preserve">Implemented </w:t>
+      </w:r>
+      <w:r>
+        <w:rPr>
+          <w:rFonts w:ascii="Helvetica" w:hAnsi="Helvetica"/>
+          <w:b/>
+          <w:bCs/>
+          <w:u w:val="single"/>
+        </w:rPr>
+        <w:t>Functionality</w:t>
+      </w:r>
+    </w:p>
+    <w:p>
+      <w:pPr>
+        <w:pStyle w:val="NormalWeb"/>
+      </w:pPr>
+      <w:r>
+        <w:rPr>
+          <w:rFonts w:ascii="Helvetica" w:hAnsi="Helvetica"/>
+          <w:b/>
+          <w:bCs/>
+        </w:rPr>
+        <w:t xml:space="preserve">Inventory Management: </w:t>
+      </w:r>
+    </w:p>
+    <w:p>
+      <w:pPr>
+        <w:pStyle w:val="NormalWeb"/>
+      </w:pPr>
+      <w:r>
+        <w:rPr>
+          <w:rFonts w:ascii="Helvetica" w:hAnsi="Helvetica"/>
+        </w:rPr>
+        <w:t xml:space="preserve">Automated tracking of supplies via weight sensors, ensuring items are always stocked. </w:t>
+      </w:r>
+    </w:p>
+    <w:p>
+      <w:pPr>
+        <w:pStyle w:val="NormalWeb"/>
+      </w:pPr>
+      <w:r>
+        <w:rPr>
+          <w:rFonts w:ascii="Helvetica" w:hAnsi="Helvetica"/>
+          <w:b/>
+          <w:bCs/>
+        </w:rPr>
+        <w:t xml:space="preserve">AI Analysis: </w:t>
+      </w:r>
+    </w:p>
+    <w:p>
+      <w:pPr>
+        <w:pStyle w:val="NormalWeb"/>
+        <w:rPr>
+          <w:rFonts w:ascii="Helvetica" w:hAnsi="Helvetica"/>
+          <w:b/>
+          <w:bCs/>
+        </w:rPr>
+      </w:pPr>
+      <w:r>
+        <w:rPr>
+          <w:rFonts w:ascii="Helvetica" w:hAnsi="Helvetica"/>
+        </w:rPr>
+        <w:t>AI model using a fine-tuned VGG16 neural network to accurately identify burns and cuts from images.</w:t>
+      </w:r>
+      <w:r>
+        <w:rPr>
+          <w:rFonts w:ascii="Helvetica" w:hAnsi="Helvetica"/>
+          <w:b/>
+          <w:bCs/>
+        </w:rPr>
+        <w:t xml:space="preserve"> </w:t>
+      </w:r>
+    </w:p>
+    <w:p>
+      <w:pPr>
+        <w:pStyle w:val="NormalWeb"/>
+      </w:pPr>
+      <w:r>
+        <w:rPr>
+          <w:rFonts w:ascii="Helvetica" w:hAnsi="Helvetica"/>
+          <w:b/>
+          <w:bCs/>
+        </w:rPr>
+        <w:t xml:space="preserve">User Interface: </w:t>
+      </w:r>
+    </w:p>
+    <w:p>
+      <w:pPr>
+        <w:pStyle w:val="NormalWeb"/>
+      </w:pPr>
+      <w:r>
+        <w:rPr>
+          <w:rFonts w:ascii="Helvetica" w:hAnsi="Helvetica"/>
+        </w:rPr>
+        <w:t xml:space="preserve">A simple and intuitive web app allows users to easily navigate through guidance options and supply management. </w:t>
+      </w:r>
+      <w:r>
+        <w:rPr>
+          <w:rFonts w:ascii="Helvetica" w:hAnsi="Helvetica"/>
+        </w:rPr>
+        <w:t xml:space="preserve">Including scannable QR code to provide quick access to the AI model to identify an injury. </w:t>
+      </w:r>
+    </w:p>
+    <w:p>
+      <w:pPr>
+        <w:pStyle w:val="NormalWeb"/>
+      </w:pPr>
+      <w:r>
+        <w:rPr>
+          <w:rFonts w:ascii="Helvetica" w:hAnsi="Helvetica"/>
+          <w:b/>
+          <w:bCs/>
+        </w:rPr>
+        <w:t xml:space="preserve">Admin Dashboard: </w:t>
+      </w:r>
+    </w:p>
+    <w:p>
+      <w:pPr>
+        <w:pStyle w:val="NormalWeb"/>
+      </w:pPr>
+      <w:r>
+        <w:rPr>
+          <w:rFonts w:ascii="Helvetica" w:hAnsi="Helvetica"/>
+        </w:rPr>
+        <w:t xml:space="preserve">Enables administrators to monitor the kit's status, manage inventory, </w:t>
+      </w:r>
+      <w:r>
+        <w:rPr>
+          <w:rFonts w:ascii="Helvetica" w:hAnsi="Helvetica"/>
+        </w:rPr>
+        <w:t>and review statistics about the kit.</w:t>
+      </w:r>
+    </w:p>
+    <w:p>
+      <w:pPr>
+        <w:pStyle w:val="NormalWeb"/>
+      </w:pPr>
+      <w:r>
+        <w:rPr>
+          <w:rFonts w:ascii="Helvetica" w:hAnsi="Helvetica"/>
+          <w:b/>
+          <w:bCs/>
         </w:rPr>
         <w:lastRenderedPageBreak/>
-        <w:t xml:space="preserve">5. Features and User Flows </w:t>
-      </w:r>
-      <w:r>
-        <w:rPr>
-          <w:rFonts w:ascii="Helvetica" w:hAnsi="Helvetica"/>
-          <w:b/>
-          <w:bCs/>
-          <w:u w:val="single"/>
-        </w:rPr>
-        <w:t xml:space="preserve">– Updated With </w:t>
-      </w:r>
-      <w:r>
-        <w:rPr>
-          <w:rFonts w:ascii="Helvetica" w:hAnsi="Helvetica"/>
-          <w:b/>
-          <w:bCs/>
-          <w:u w:val="single"/>
-        </w:rPr>
-        <w:t>Implemented</w:t>
-      </w:r>
-      <w:r>
-        <w:rPr>
-          <w:rFonts w:ascii="Helvetica" w:hAnsi="Helvetica"/>
-          <w:b/>
-          <w:bCs/>
-          <w:u w:val="single"/>
+        <w:t xml:space="preserve">Automated Alerts: </w:t>
+      </w:r>
+    </w:p>
+    <w:p>
+      <w:pPr>
+        <w:pStyle w:val="NormalWeb"/>
+      </w:pPr>
+      <w:r>
+        <w:rPr>
+          <w:rFonts w:ascii="Helvetica" w:hAnsi="Helvetica"/>
+        </w:rPr>
+        <w:t>The Celery notification system asynchronously monitors kit stock levels and sends email alerts to administrators when thresholds are crossed. Redis is used as a message broker to efficiently queue and distribute these notification tasks to Celery workers.</w:t>
+      </w:r>
+    </w:p>
+    <w:p>
+      <w:pPr>
+        <w:pStyle w:val="NormalWeb"/>
+        <w:rPr>
+          <w:u w:val="single"/>
+        </w:rPr>
+      </w:pPr>
+      <w:r>
+        <w:rPr>
+          <w:rFonts w:ascii="Helvetica" w:hAnsi="Helvetica"/>
+          <w:b/>
+          <w:bCs/>
+          <w:u w:val="single"/>
+        </w:rPr>
+        <w:t xml:space="preserve">6. Dependencies </w:t>
+      </w:r>
+    </w:p>
+    <w:p>
+      <w:pPr>
+        <w:pStyle w:val="NormalWeb"/>
+      </w:pPr>
+      <w:r>
+        <w:rPr>
+          <w:rFonts w:ascii="Helvetica" w:hAnsi="Helvetica"/>
+        </w:rPr>
+        <w:t xml:space="preserve">SmartMedKit's functionality relies on a stable internet connection, compatibility with a range of mobile devices, access to medical image datasets for AI analysis, and the seamless operation of integrated sensors. </w:t>
+      </w:r>
+    </w:p>
+    <w:p>
+      <w:pPr>
+        <w:pStyle w:val="NormalWeb"/>
+        <w:rPr>
+          <w:u w:val="single"/>
+        </w:rPr>
+      </w:pPr>
+      <w:r>
+        <w:rPr>
+          <w:rFonts w:ascii="Helvetica" w:hAnsi="Helvetica"/>
+          <w:b/>
+          <w:bCs/>
+          <w:u w:val="single"/>
+        </w:rPr>
+        <w:t xml:space="preserve">7. Technology Stack </w:t>
+      </w:r>
+    </w:p>
+    <w:p>
+      <w:pPr>
+        <w:pStyle w:val="NormalWeb"/>
+        <w:rPr>
+          <w:rtl/>
+        </w:rPr>
+      </w:pPr>
+      <w:r>
+        <w:rPr>
+          <w:rFonts w:ascii="Helvetica" w:hAnsi="Helvetica"/>
+        </w:rPr>
+        <w:t>Backend: Python, Flask</w:t>
+      </w:r>
+    </w:p>
+    <w:p>
+      <w:pPr>
+        <w:pStyle w:val="NormalWeb"/>
+      </w:pPr>
+      <w:r>
+        <w:rPr>
+          <w:rFonts w:ascii="Helvetica" w:hAnsi="Helvetica"/>
+        </w:rPr>
+        <w:t xml:space="preserve">Frontend: </w:t>
+      </w:r>
+      <w:r>
+        <w:rPr>
+          <w:rFonts w:ascii="Helvetica" w:hAnsi="Helvetica"/>
+        </w:rPr>
+        <w:t xml:space="preserve">JavaScript, </w:t>
+      </w:r>
+      <w:r>
+        <w:rPr>
+          <w:rFonts w:ascii="Helvetica" w:hAnsi="Helvetica"/>
+        </w:rPr>
+        <w:t>React</w:t>
+      </w:r>
+      <w:r>
+        <w:rPr>
+          <w:rFonts w:ascii="Helvetica" w:hAnsi="Helvetica"/>
+        </w:rPr>
+        <w:t>, Bootstrap</w:t>
+      </w:r>
+    </w:p>
+    <w:p>
+      <w:pPr>
+        <w:pStyle w:val="NormalWeb"/>
+      </w:pPr>
+      <w:r>
+        <w:rPr>
+          <w:rFonts w:ascii="Helvetica" w:hAnsi="Helvetica"/>
+        </w:rPr>
+        <w:t xml:space="preserve">Database: </w:t>
+      </w:r>
+      <w:r>
+        <w:rPr>
+          <w:rFonts w:ascii="Helvetica" w:hAnsi="Helvetica"/>
+        </w:rPr>
+        <w:t>SQLite</w:t>
+      </w:r>
+      <w:r>
+        <w:rPr>
+          <w:rFonts w:ascii="Helvetica" w:hAnsi="Helvetica"/>
+        </w:rPr>
+        <w:t>, Redis</w:t>
+      </w:r>
+    </w:p>
+    <w:p>
+      <w:pPr>
+        <w:pStyle w:val="NormalWeb"/>
+      </w:pPr>
+      <w:r>
+        <w:rPr>
+          <w:rFonts w:ascii="Helvetica" w:hAnsi="Helvetica"/>
+        </w:rPr>
+        <w:t>Machine Learning: TensorFlow, OpenCV</w:t>
+      </w:r>
+      <w:r>
+        <w:rPr>
+          <w:rFonts w:ascii="Helvetica" w:hAnsi="Helvetica"/>
+        </w:rPr>
+        <w:t>, VGG16 fine-tuned model</w:t>
+      </w:r>
+      <w:r>
+        <w:rPr>
+          <w:rFonts w:ascii="Helvetica" w:hAnsi="Helvetica"/>
         </w:rPr>
         <w:t xml:space="preserve"> </w:t>
       </w:r>
-      <w:r>
-        <w:rPr>
-          <w:rFonts w:ascii="Helvetica" w:hAnsi="Helvetica"/>
-          <w:b/>
-          <w:bCs/>
-          <w:u w:val="single"/>
-        </w:rPr>
-        <w:t>Functionality</w:t>
-      </w:r>
-    </w:p>
-    <w:p>
-      <w:pPr>
-        <w:pStyle w:val="NormalWeb"/>
-      </w:pPr>
-      <w:r>
-        <w:rPr>
-          <w:rFonts w:ascii="Helvetica" w:hAnsi="Helvetica"/>
-          <w:b/>
-          <w:bCs/>
-        </w:rPr>
-        <w:t xml:space="preserve">Inventory Management: </w:t>
-      </w:r>
-    </w:p>
-    <w:p>
-      <w:pPr>
-        <w:pStyle w:val="NormalWeb"/>
-      </w:pPr>
-      <w:r>
-        <w:rPr>
-          <w:rFonts w:ascii="Helvetica" w:hAnsi="Helvetica"/>
-        </w:rPr>
-        <w:t xml:space="preserve">Automated tracking of supplies via weight sensors, ensuring items are always stocked. </w:t>
-      </w:r>
-    </w:p>
-    <w:p>
-      <w:pPr>
-        <w:pStyle w:val="NormalWeb"/>
-      </w:pPr>
-      <w:r>
-        <w:rPr>
-          <w:rFonts w:ascii="Helvetica" w:hAnsi="Helvetica"/>
-          <w:b/>
-          <w:bCs/>
-        </w:rPr>
-        <w:t xml:space="preserve">AI Analysis: </w:t>
-      </w:r>
-    </w:p>
-    <w:p>
-      <w:pPr>
-        <w:pStyle w:val="NormalWeb"/>
-        <w:rPr>
-          <w:rFonts w:ascii="Helvetica" w:hAnsi="Helvetica"/>
-          <w:b/>
-          <w:bCs/>
-        </w:rPr>
-      </w:pPr>
-      <w:r>
-        <w:rPr>
-          <w:rFonts w:ascii="Helvetica" w:hAnsi="Helvetica"/>
-        </w:rPr>
-        <w:t>AI model using a fine-tuned VGG16 neural network to accurately identify burns and cuts from images.</w:t>
-      </w:r>
-      <w:r>
-        <w:rPr>
-          <w:rFonts w:ascii="Helvetica" w:hAnsi="Helvetica"/>
-          <w:b/>
-          <w:bCs/>
-        </w:rPr>
-        <w:t xml:space="preserve"> </w:t>
-      </w:r>
-    </w:p>
-    <w:p>
-      <w:pPr>
-        <w:pStyle w:val="NormalWeb"/>
-      </w:pPr>
-      <w:r>
-        <w:rPr>
-          <w:rFonts w:ascii="Helvetica" w:hAnsi="Helvetica"/>
-          <w:b/>
-          <w:bCs/>
-        </w:rPr>
-        <w:t xml:space="preserve">User Interface: </w:t>
-      </w:r>
-    </w:p>
-    <w:p>
-      <w:pPr>
-        <w:pStyle w:val="NormalWeb"/>
-      </w:pPr>
-      <w:r>
-        <w:rPr>
-          <w:rFonts w:ascii="Helvetica" w:hAnsi="Helvetica"/>
-        </w:rPr>
-        <w:t xml:space="preserve">A simple and intuitive web app allows users to easily navigate through guidance options and supply management. </w:t>
-      </w:r>
-      <w:r>
-        <w:rPr>
-          <w:rFonts w:ascii="Helvetica" w:hAnsi="Helvetica"/>
-        </w:rPr>
-        <w:t xml:space="preserve">Including scannable QR code to provide quick access to the AI model to identify an injury. </w:t>
-      </w:r>
-    </w:p>
-    <w:p>
-      <w:pPr>
-        <w:pStyle w:val="NormalWeb"/>
-      </w:pPr>
-      <w:r>
-        <w:rPr>
-          <w:rFonts w:ascii="Helvetica" w:hAnsi="Helvetica"/>
-          <w:b/>
-          <w:bCs/>
-        </w:rPr>
-        <w:t xml:space="preserve">Admin Dashboard: </w:t>
-      </w:r>
-    </w:p>
-    <w:p>
-      <w:pPr>
-        <w:pStyle w:val="NormalWeb"/>
-      </w:pPr>
-      <w:r>
-        <w:rPr>
-          <w:rFonts w:ascii="Helvetica" w:hAnsi="Helvetica"/>
-        </w:rPr>
-        <w:t xml:space="preserve">Enables administrators to monitor the kit's status, manage inventory, </w:t>
-      </w:r>
-      <w:r>
-        <w:rPr>
-          <w:rFonts w:ascii="Helvetica" w:hAnsi="Helvetica"/>
-        </w:rPr>
-        <w:t>and review statistics about the kit.</w:t>
-      </w:r>
-    </w:p>
-    <w:p>
-      <w:pPr>
-        <w:pStyle w:val="NormalWeb"/>
-      </w:pPr>
-      <w:r>
-        <w:rPr>
-          <w:rFonts w:ascii="Helvetica" w:hAnsi="Helvetica"/>
-          <w:b/>
-          <w:bCs/>
-        </w:rPr>
-        <w:t xml:space="preserve">Automated Alerts: </w:t>
-      </w:r>
-    </w:p>
-    <w:p>
-      <w:pPr>
-        <w:pStyle w:val="NormalWeb"/>
-      </w:pPr>
-      <w:r>
-        <w:rPr>
-          <w:rFonts w:ascii="Helvetica" w:hAnsi="Helvetica"/>
-        </w:rPr>
-        <w:t>The Celery notification system asynchronously monitors kit stock levels and sends email alerts to administrators when thresholds are crossed. Redis is used as a message broker to efficiently queue and distribute these notification tasks to Celery workers.</w:t>
-      </w:r>
-    </w:p>
-    <w:p>
-      <w:pPr>
-        <w:pStyle w:val="NormalWeb"/>
-        <w:rPr>
-          <w:u w:val="single"/>
-        </w:rPr>
-      </w:pPr>
-      <w:r>
-        <w:rPr>
-          <w:rFonts w:ascii="Helvetica" w:hAnsi="Helvetica"/>
-          <w:b/>
-          <w:bCs/>
-          <w:u w:val="single"/>
-        </w:rPr>
-        <w:t xml:space="preserve">6. Dependencies </w:t>
-      </w:r>
-    </w:p>
-    <w:p>
-      <w:pPr>
-        <w:pStyle w:val="NormalWeb"/>
-      </w:pPr>
-      <w:r>
-        <w:rPr>
-          <w:rFonts w:ascii="Helvetica" w:hAnsi="Helvetica"/>
-        </w:rPr>
-        <w:t xml:space="preserve">SmartMedKit's functionality relies on a stable internet connection, compatibility with a range of </w:t>
-      </w:r>
-    </w:p>
-    <w:p>
-      <w:pPr>
-        <w:pStyle w:val="NormalWeb"/>
-      </w:pPr>
-      <w:r>
-        <w:rPr>
-          <w:rFonts w:ascii="Helvetica" w:hAnsi="Helvetica"/>
-        </w:rPr>
-        <w:t xml:space="preserve">mobile devices, access to medical image datasets for AI analysis, and the seamless operation of integrated sensors. </w:t>
-      </w:r>
-    </w:p>
-    <w:p>
-      <w:pPr>
-        <w:pStyle w:val="NormalWeb"/>
-        <w:rPr>
-          <w:rFonts w:ascii="Helvetica" w:hAnsi="Helvetica"/>
-        </w:rPr>
-      </w:pPr>
-    </w:p>
-    <w:p>
-      <w:pPr>
-        <w:pStyle w:val="NormalWeb"/>
-        <w:rPr>
-          <w:rFonts w:ascii="Helvetica" w:hAnsi="Helvetica"/>
-          <w:b/>
-          <w:bCs/>
-          <w:u w:val="single"/>
+    </w:p>
+    <w:p>
+      <w:pPr>
+        <w:pStyle w:val="NormalWeb"/>
+      </w:pPr>
+      <w:r>
+        <w:rPr>
+          <w:rFonts w:ascii="Helvetica" w:hAnsi="Helvetica"/>
+        </w:rPr>
+        <w:t xml:space="preserve">Containerization: Docker </w:t>
+      </w:r>
+    </w:p>
+    <w:p>
+      <w:pPr>
+        <w:pStyle w:val="NormalWeb"/>
+      </w:pPr>
+      <w:r>
+        <w:rPr>
+          <w:rFonts w:ascii="Helvetica" w:hAnsi="Helvetica"/>
+        </w:rPr>
+        <w:t xml:space="preserve">Cloud Services: Google Cloud </w:t>
+      </w:r>
+    </w:p>
+    <w:p>
+      <w:pPr>
+        <w:pStyle w:val="NormalWeb"/>
+        <w:rPr>
+          <w:rFonts w:ascii="Helvetica" w:hAnsi="Helvetica"/>
           <w:lang w:val="en-US"/>
         </w:rPr>
       </w:pPr>
-    </w:p>
-    <w:p>
-      <w:pPr>
-        <w:pStyle w:val="NormalWeb"/>
-        <w:rPr>
-          <w:rFonts w:ascii="Helvetica" w:hAnsi="Helvetica"/>
-          <w:b/>
-          <w:bCs/>
-          <w:u w:val="single"/>
+      <w:r>
+        <w:rPr>
+          <w:rFonts w:ascii="Helvetica" w:hAnsi="Helvetica"/>
+        </w:rPr>
+        <w:t xml:space="preserve">Hardware: Raspberry Pi OS, </w:t>
+      </w:r>
+      <w:r>
+        <w:rPr>
+          <w:rFonts w:ascii="Helvetica" w:hAnsi="Helvetica"/>
           <w:lang w:val="en-US"/>
         </w:rPr>
-      </w:pPr>
-    </w:p>
-    <w:p>
-      <w:pPr>
-        <w:pStyle w:val="NormalWeb"/>
-        <w:rPr>
-          <w:rFonts w:ascii="Helvetica" w:hAnsi="Helvetica"/>
-          <w:b/>
-          <w:bCs/>
-          <w:u w:val="single"/>
-          <w:lang w:val="en-US"/>
-        </w:rPr>
-      </w:pPr>
-    </w:p>
-    <w:p>
-      <w:pPr>
-        <w:pStyle w:val="NormalWeb"/>
-        <w:rPr>
-          <w:u w:val="single"/>
-        </w:rPr>
-      </w:pPr>
-      <w:r>
-        <w:rPr>
-          <w:rFonts w:ascii="Helvetica" w:hAnsi="Helvetica"/>
-          <w:b/>
-          <w:bCs/>
-          <w:u w:val="single"/>
-        </w:rPr>
-        <w:lastRenderedPageBreak/>
-        <w:t xml:space="preserve">7. Technology Stack </w:t>
-      </w:r>
-    </w:p>
-    <w:p>
-      <w:pPr>
-        <w:pStyle w:val="NormalWeb"/>
-        <w:rPr>
-          <w:rFonts w:hint="cs"/>
-          <w:rtl/>
-        </w:rPr>
-      </w:pPr>
-      <w:r>
-        <w:rPr>
-          <w:rFonts w:ascii="Helvetica" w:hAnsi="Helvetica"/>
-        </w:rPr>
-        <w:t>Backend: Python, Flask</w:t>
-      </w:r>
-    </w:p>
-    <w:p>
-      <w:pPr>
-        <w:pStyle w:val="NormalWeb"/>
-      </w:pPr>
-      <w:r>
-        <w:rPr>
-          <w:rFonts w:ascii="Helvetica" w:hAnsi="Helvetica"/>
-        </w:rPr>
-        <w:t>Frontend: React</w:t>
-      </w:r>
-    </w:p>
-    <w:p>
-      <w:pPr>
-        <w:pStyle w:val="NormalWeb"/>
-      </w:pPr>
-      <w:r>
-        <w:rPr>
-          <w:rFonts w:ascii="Helvetica" w:hAnsi="Helvetica"/>
-        </w:rPr>
-        <w:t xml:space="preserve">Database: </w:t>
-      </w:r>
-      <w:r>
-        <w:rPr>
-          <w:rFonts w:ascii="Helvetica" w:hAnsi="Helvetica"/>
-        </w:rPr>
-        <w:t>SQLite</w:t>
-      </w:r>
-      <w:r>
-        <w:rPr>
-          <w:rFonts w:ascii="Helvetica" w:hAnsi="Helvetica"/>
-        </w:rPr>
-        <w:t>, Redis</w:t>
-      </w:r>
-    </w:p>
-    <w:p>
-      <w:pPr>
-        <w:pStyle w:val="NormalWeb"/>
-      </w:pPr>
-      <w:r>
-        <w:rPr>
-          <w:rFonts w:ascii="Helvetica" w:hAnsi="Helvetica"/>
-        </w:rPr>
-        <w:t>Machine Learning: TensorFlow, OpenCV</w:t>
-      </w:r>
-      <w:r>
-        <w:rPr>
-          <w:rFonts w:ascii="Helvetica" w:hAnsi="Helvetica"/>
-        </w:rPr>
-        <w:t>, VGG16 fine-tuned model</w:t>
-      </w:r>
-      <w:r>
-        <w:rPr>
-          <w:rFonts w:ascii="Helvetica" w:hAnsi="Helvetica"/>
-        </w:rPr>
-        <w:t xml:space="preserve"> </w:t>
-      </w:r>
-    </w:p>
-    <w:p>
-      <w:pPr>
-        <w:pStyle w:val="NormalWeb"/>
-      </w:pPr>
-      <w:r>
-        <w:rPr>
-          <w:rFonts w:ascii="Helvetica" w:hAnsi="Helvetica"/>
-        </w:rPr>
-        <w:t xml:space="preserve">Containerization: Docker </w:t>
-      </w:r>
-    </w:p>
-    <w:p>
-      <w:pPr>
-        <w:pStyle w:val="NormalWeb"/>
-      </w:pPr>
-      <w:r>
-        <w:rPr>
-          <w:rFonts w:ascii="Helvetica" w:hAnsi="Helvetica"/>
-        </w:rPr>
-        <w:t xml:space="preserve">Cloud Services: Google Cloud </w:t>
-      </w:r>
-    </w:p>
-    <w:p>
-      <w:pPr>
-        <w:pStyle w:val="NormalWeb"/>
-        <w:rPr>
-          <w:rFonts w:ascii="Helvetica" w:hAnsi="Helvetica"/>
-          <w:lang w:val="en-US"/>
-        </w:rPr>
-      </w:pPr>
-      <w:r>
-        <w:rPr>
-          <w:rFonts w:ascii="Helvetica" w:hAnsi="Helvetica"/>
-        </w:rPr>
-        <w:t xml:space="preserve">Hardware: Raspberry Pi OS, </w:t>
-      </w:r>
-      <w:r>
-        <w:rPr>
-          <w:rFonts w:ascii="Helvetica" w:hAnsi="Helvetica"/>
-          <w:lang w:val="en-US"/>
-        </w:rPr>
         <w:t>weight sensors with HX711 Amps</w:t>
       </w:r>
-    </w:p>
-    <w:p>
-      <w:pPr>
-        <w:pStyle w:val="NormalWeb"/>
-        <w:rPr>
-          <w:rFonts w:ascii="Helvetica" w:hAnsi="Helvetica"/>
-          <w:lang w:val="en-US"/>
-        </w:rPr>
-      </w:pPr>
-    </w:p>
-    <w:p>
-      <w:pPr>
-        <w:pStyle w:val="NormalWeb"/>
-        <w:rPr>
-          <w:rFonts w:ascii="Helvetica" w:hAnsi="Helvetica"/>
-          <w:lang w:val="en-US"/>
-        </w:rPr>
-      </w:pPr>
-    </w:p>
-    <w:p>
-      <w:pPr>
-        <w:pStyle w:val="NormalWeb"/>
-        <w:rPr>
-          <w:rFonts w:ascii="Helvetica" w:hAnsi="Helvetica"/>
-          <w:lang w:val="en-US"/>
-        </w:rPr>
-      </w:pPr>
-    </w:p>
-    <w:p>
-      <w:pPr>
-        <w:pStyle w:val="NormalWeb"/>
-        <w:rPr>
-          <w:rFonts w:ascii="Helvetica" w:hAnsi="Helvetica"/>
-          <w:lang w:val="en-US"/>
-        </w:rPr>
-      </w:pPr>
-    </w:p>
-    <w:p>
-      <w:pPr>
-        <w:pStyle w:val="NormalWeb"/>
-        <w:rPr>
-          <w:rFonts w:ascii="Helvetica" w:hAnsi="Helvetica"/>
-          <w:lang w:val="en-US"/>
-        </w:rPr>
-      </w:pPr>
     </w:p>
     <w:p>
       <w:pPr>
@@ -792,6 +627,9 @@
         <w:pStyle w:val="NormalWeb"/>
       </w:pPr>
       <w:r>
+        <w:rPr>
+          <w:noProof/>
+        </w:rPr>
         <w:drawing>
           <wp:inline distT="0" distB="0" distL="0" distR="0" wp14:anchorId="7106988E" wp14:editId="25178449">
             <wp:extent cx="5943600" cy="2262505"/>
@@ -973,6 +811,7 @@
           <w:bCs/>
           <w:u w:val="single"/>
         </w:rPr>
+        <w:lastRenderedPageBreak/>
         <w:t>API Endpoints Overview</w:t>
       </w:r>
       <w:r>
@@ -1030,6 +869,7 @@
           <w:rFonts w:ascii="Helvetica" w:hAnsi="Helvetica"/>
           <w:b/>
           <w:bCs/>
+          <w:noProof/>
           <w:u w:val="single"/>
         </w:rPr>
         <w:drawing>
@@ -1087,13 +927,7 @@
     </w:p>
     <w:p>
       <w:pPr>
-        <w:pStyle w:val="NormalWeb"/>
-      </w:pPr>
-    </w:p>
-    <w:p>
-      <w:pPr>
-        <w:rPr>
-          <w:rFonts w:hint="cs"/>
+        <w:rPr>
           <w:b/>
           <w:bCs/>
           <w:u w:val="single"/>
@@ -1106,6 +940,7 @@
           <w:bCs/>
           <w:u w:val="single"/>
         </w:rPr>
+        <w:lastRenderedPageBreak/>
         <w:t xml:space="preserve">Database </w:t>
       </w:r>
       <w:r>
@@ -1122,11 +957,32 @@
           <w:bCs/>
           <w:u w:val="single"/>
         </w:rPr>
-        <w:t xml:space="preserve"> With Relationships</w:t>
-      </w:r>
-    </w:p>
-    <w:p>
-      <w:r>
+        <w:t xml:space="preserve"> </w:t>
+      </w:r>
+      <w:proofErr w:type="gramStart"/>
+      <w:r>
+        <w:rPr>
+          <w:b/>
+          <w:bCs/>
+          <w:u w:val="single"/>
+        </w:rPr>
+        <w:t>With</w:t>
+      </w:r>
+      <w:proofErr w:type="gramEnd"/>
+      <w:r>
+        <w:rPr>
+          <w:b/>
+          <w:bCs/>
+          <w:u w:val="single"/>
+        </w:rPr>
+        <w:t xml:space="preserve"> Relationships</w:t>
+      </w:r>
+    </w:p>
+    <w:p>
+      <w:r>
+        <w:rPr>
+          <w:noProof/>
+        </w:rPr>
         <w:drawing>
           <wp:inline distT="0" distB="0" distL="0" distR="0" wp14:anchorId="39BF334E" wp14:editId="755A30D9">
             <wp:extent cx="5943600" cy="4668520"/>
@@ -1174,16 +1030,403 @@
         <w:bidi/>
       </w:pPr>
     </w:p>
-    <w:p>
-      <w:pPr>
-        <w:pStyle w:val="NormalWeb"/>
-        <w:rPr>
-          <w:rFonts w:ascii="Helvetica" w:hAnsi="Helvetica"/>
-          <w:b/>
-          <w:bCs/>
-          <w:u w:val="single"/>
-        </w:rPr>
-      </w:pPr>
+    <w:p/>
+    <w:p/>
+    <w:p/>
+    <w:p/>
+    <w:p/>
+    <w:p/>
+    <w:p/>
+    <w:p/>
+    <w:p/>
+    <w:p/>
+    <w:p/>
+    <w:p/>
+    <w:p/>
+    <w:p/>
+    <w:p>
+      <w:pPr>
+        <w:rPr>
+          <w:rFonts w:ascii="Helvetica" w:hAnsi="Helvetica"/>
+          <w:b/>
+          <w:bCs/>
+          <w:u w:val="single"/>
+        </w:rPr>
+      </w:pPr>
+      <w:r>
+        <w:rPr>
+          <w:rFonts w:ascii="Helvetica" w:hAnsi="Helvetica"/>
+          <w:b/>
+          <w:bCs/>
+          <w:u w:val="single"/>
+        </w:rPr>
+        <w:lastRenderedPageBreak/>
+        <w:t>Frontend Interfaces:</w:t>
+      </w:r>
+    </w:p>
+    <w:p>
+      <w:pPr>
+        <w:rPr>
+          <w:rFonts w:ascii="Helvetica" w:hAnsi="Helvetica"/>
+          <w:b/>
+          <w:bCs/>
+          <w:u w:val="single"/>
+        </w:rPr>
+      </w:pPr>
+      <w:r>
+        <w:rPr>
+          <w:noProof/>
+        </w:rPr>
+        <w:drawing>
+          <wp:anchor distT="0" distB="0" distL="114300" distR="114300" simplePos="0" relativeHeight="251660288" behindDoc="0" locked="0" layoutInCell="1" allowOverlap="1" wp14:anchorId="2BDAD63F" wp14:editId="0E100CCF">
+            <wp:simplePos x="0" y="0"/>
+            <wp:positionH relativeFrom="column">
+              <wp:posOffset>-190445</wp:posOffset>
+            </wp:positionH>
+            <wp:positionV relativeFrom="paragraph">
+              <wp:posOffset>142872</wp:posOffset>
+            </wp:positionV>
+            <wp:extent cx="6427228" cy="2738048"/>
+            <wp:effectExtent l="0" t="0" r="0" b="5715"/>
+            <wp:wrapNone/>
+            <wp:docPr id="774609387" name="Picture 2"/>
+            <wp:cNvGraphicFramePr>
+              <a:graphicFrameLocks xmlns:a="http://schemas.openxmlformats.org/drawingml/2006/main" noChangeAspect="1"/>
+            </wp:cNvGraphicFramePr>
+            <a:graphic xmlns:a="http://schemas.openxmlformats.org/drawingml/2006/main">
+              <a:graphicData uri="http://schemas.openxmlformats.org/drawingml/2006/picture">
+                <pic:pic xmlns:pic="http://schemas.openxmlformats.org/drawingml/2006/picture">
+                  <pic:nvPicPr>
+                    <pic:cNvPr id="0" name="Picture 2"/>
+                    <pic:cNvPicPr>
+                      <a:picLocks noChangeAspect="1" noChangeArrowheads="1"/>
+                    </pic:cNvPicPr>
+                  </pic:nvPicPr>
+                  <pic:blipFill rotWithShape="1">
+                    <a:blip r:embed="rId11">
+                      <a:extLst>
+                        <a:ext uri="{28A0092B-C50C-407E-A947-70E740481C1C}">
+                          <a14:useLocalDpi xmlns:a14="http://schemas.microsoft.com/office/drawing/2010/main" val="0"/>
+                        </a:ext>
+                      </a:extLst>
+                    </a:blip>
+                    <a:srcRect t="28305" b="10350"/>
+                    <a:stretch/>
+                  </pic:blipFill>
+                  <pic:spPr bwMode="auto">
+                    <a:xfrm>
+                      <a:off x="0" y="0"/>
+                      <a:ext cx="6427228" cy="2738048"/>
+                    </a:xfrm>
+                    <a:prstGeom prst="rect">
+                      <a:avLst/>
+                    </a:prstGeom>
+                    <a:noFill/>
+                    <a:ln>
+                      <a:noFill/>
+                    </a:ln>
+                    <a:extLst>
+                      <a:ext uri="{53640926-AAD7-44D8-BBD7-CCE9431645EC}">
+                        <a14:shadowObscured xmlns:a14="http://schemas.microsoft.com/office/drawing/2010/main"/>
+                      </a:ext>
+                    </a:extLst>
+                  </pic:spPr>
+                </pic:pic>
+              </a:graphicData>
+            </a:graphic>
+            <wp14:sizeRelH relativeFrom="margin">
+              <wp14:pctWidth>0</wp14:pctWidth>
+            </wp14:sizeRelH>
+            <wp14:sizeRelV relativeFrom="margin">
+              <wp14:pctHeight>0</wp14:pctHeight>
+            </wp14:sizeRelV>
+          </wp:anchor>
+        </w:drawing>
+      </w:r>
+    </w:p>
+    <w:p>
+      <w:pPr>
+        <w:rPr>
+          <w:rFonts w:ascii="Helvetica" w:hAnsi="Helvetica"/>
+          <w:b/>
+          <w:bCs/>
+          <w:u w:val="single"/>
+        </w:rPr>
+      </w:pPr>
+    </w:p>
+    <w:p>
+      <w:pPr>
+        <w:rPr>
+          <w:rFonts w:ascii="Helvetica" w:hAnsi="Helvetica"/>
+        </w:rPr>
+      </w:pPr>
+    </w:p>
+    <w:p>
+      <w:pPr>
+        <w:rPr>
+          <w:rFonts w:ascii="Helvetica" w:hAnsi="Helvetica"/>
+          <w:b/>
+          <w:bCs/>
+          <w:u w:val="single"/>
+        </w:rPr>
+      </w:pPr>
+    </w:p>
+    <w:p>
+      <w:pPr>
+        <w:rPr>
+          <w:rFonts w:ascii="Helvetica" w:hAnsi="Helvetica"/>
+          <w:b/>
+          <w:bCs/>
+          <w:u w:val="single"/>
+        </w:rPr>
+      </w:pPr>
+    </w:p>
+    <w:p>
+      <w:pPr>
+        <w:rPr>
+          <w:noProof/>
+        </w:rPr>
+      </w:pPr>
+    </w:p>
+    <w:p>
+      <w:pPr>
+        <w:rPr>
+          <w:rFonts w:ascii="Helvetica" w:hAnsi="Helvetica"/>
+        </w:rPr>
+      </w:pPr>
+    </w:p>
+    <w:p>
+      <w:pPr>
+        <w:rPr>
+          <w:rFonts w:ascii="Helvetica" w:hAnsi="Helvetica"/>
+          <w:b/>
+          <w:bCs/>
+          <w:u w:val="single"/>
+        </w:rPr>
+      </w:pPr>
+    </w:p>
+    <w:p>
+      <w:pPr>
+        <w:rPr>
+          <w:rFonts w:ascii="Helvetica" w:hAnsi="Helvetica"/>
+          <w:b/>
+          <w:bCs/>
+          <w:u w:val="single"/>
+        </w:rPr>
+      </w:pPr>
+    </w:p>
+    <w:p>
+      <w:pPr>
+        <w:rPr>
+          <w:rFonts w:ascii="Helvetica" w:hAnsi="Helvetica"/>
+          <w:b/>
+          <w:bCs/>
+          <w:u w:val="single"/>
+        </w:rPr>
+      </w:pPr>
+    </w:p>
+    <w:p>
+      <w:pPr>
+        <w:rPr>
+          <w:rFonts w:ascii="Helvetica" w:hAnsi="Helvetica"/>
+          <w:b/>
+          <w:bCs/>
+          <w:u w:val="single"/>
+        </w:rPr>
+      </w:pPr>
+    </w:p>
+    <w:p>
+      <w:pPr>
+        <w:rPr>
+          <w:rFonts w:ascii="Helvetica" w:hAnsi="Helvetica"/>
+          <w:b/>
+          <w:bCs/>
+          <w:u w:val="single"/>
+        </w:rPr>
+      </w:pPr>
+    </w:p>
+    <w:p>
+      <w:pPr>
+        <w:rPr>
+          <w:rFonts w:ascii="Helvetica" w:hAnsi="Helvetica"/>
+          <w:b/>
+          <w:bCs/>
+          <w:u w:val="single"/>
+        </w:rPr>
+      </w:pPr>
+    </w:p>
+    <w:p>
+      <w:pPr>
+        <w:rPr>
+          <w:rFonts w:ascii="Helvetica" w:hAnsi="Helvetica"/>
+          <w:b/>
+          <w:bCs/>
+          <w:u w:val="single"/>
+        </w:rPr>
+      </w:pPr>
+    </w:p>
+    <w:p>
+      <w:pPr>
+        <w:rPr>
+          <w:noProof/>
+        </w:rPr>
+      </w:pPr>
+    </w:p>
+    <w:p>
+      <w:pPr>
+        <w:rPr>
+          <w:noProof/>
+        </w:rPr>
+      </w:pPr>
+    </w:p>
+    <w:p>
+      <w:pPr>
+        <w:rPr>
+          <w:rFonts w:ascii="Helvetica" w:hAnsi="Helvetica"/>
+          <w:b/>
+          <w:bCs/>
+          <w:u w:val="single"/>
+        </w:rPr>
+      </w:pPr>
+      <w:r>
+        <w:rPr>
+          <w:noProof/>
+        </w:rPr>
+        <w:drawing>
+          <wp:anchor distT="0" distB="0" distL="114300" distR="114300" simplePos="0" relativeHeight="251662336" behindDoc="0" locked="0" layoutInCell="1" allowOverlap="1" wp14:anchorId="6AF3B930" wp14:editId="5E561012">
+            <wp:simplePos x="0" y="0"/>
+            <wp:positionH relativeFrom="margin">
+              <wp:align>center</wp:align>
+            </wp:positionH>
+            <wp:positionV relativeFrom="paragraph">
+              <wp:posOffset>2960612</wp:posOffset>
+            </wp:positionV>
+            <wp:extent cx="5942965" cy="2573655"/>
+            <wp:effectExtent l="0" t="0" r="635" b="0"/>
+            <wp:wrapNone/>
+            <wp:docPr id="1803339217" name="Picture 4" descr="A computer screen with a graph on it&#10;&#10;Description automatically generated"/>
+            <wp:cNvGraphicFramePr>
+              <a:graphicFrameLocks xmlns:a="http://schemas.openxmlformats.org/drawingml/2006/main" noChangeAspect="1"/>
+            </wp:cNvGraphicFramePr>
+            <a:graphic xmlns:a="http://schemas.openxmlformats.org/drawingml/2006/main">
+              <a:graphicData uri="http://schemas.openxmlformats.org/drawingml/2006/picture">
+                <pic:pic xmlns:pic="http://schemas.openxmlformats.org/drawingml/2006/picture">
+                  <pic:nvPicPr>
+                    <pic:cNvPr id="1803339217" name="Picture 4" descr="A computer screen with a graph on it&#10;&#10;Description automatically generated"/>
+                    <pic:cNvPicPr>
+                      <a:picLocks noChangeAspect="1" noChangeArrowheads="1"/>
+                    </pic:cNvPicPr>
+                  </pic:nvPicPr>
+                  <pic:blipFill rotWithShape="1">
+                    <a:blip r:embed="rId12">
+                      <a:extLst>
+                        <a:ext uri="{28A0092B-C50C-407E-A947-70E740481C1C}">
+                          <a14:useLocalDpi xmlns:a14="http://schemas.microsoft.com/office/drawing/2010/main" val="0"/>
+                        </a:ext>
+                      </a:extLst>
+                    </a:blip>
+                    <a:srcRect t="27916" b="9714"/>
+                    <a:stretch/>
+                  </pic:blipFill>
+                  <pic:spPr bwMode="auto">
+                    <a:xfrm>
+                      <a:off x="0" y="0"/>
+                      <a:ext cx="5942965" cy="2573655"/>
+                    </a:xfrm>
+                    <a:prstGeom prst="rect">
+                      <a:avLst/>
+                    </a:prstGeom>
+                    <a:noFill/>
+                    <a:ln>
+                      <a:noFill/>
+                    </a:ln>
+                    <a:extLst>
+                      <a:ext uri="{53640926-AAD7-44D8-BBD7-CCE9431645EC}">
+                        <a14:shadowObscured xmlns:a14="http://schemas.microsoft.com/office/drawing/2010/main"/>
+                      </a:ext>
+                    </a:extLst>
+                  </pic:spPr>
+                </pic:pic>
+              </a:graphicData>
+            </a:graphic>
+            <wp14:sizeRelV relativeFrom="margin">
+              <wp14:pctHeight>0</wp14:pctHeight>
+            </wp14:sizeRelV>
+          </wp:anchor>
+        </w:drawing>
+      </w:r>
+      <w:r>
+        <w:rPr>
+          <w:noProof/>
+        </w:rPr>
+        <w:drawing>
+          <wp:anchor distT="0" distB="0" distL="114300" distR="114300" simplePos="0" relativeHeight="251661312" behindDoc="0" locked="0" layoutInCell="1" allowOverlap="1" wp14:anchorId="40D4DB9B" wp14:editId="1F3C2E87">
+            <wp:simplePos x="0" y="0"/>
+            <wp:positionH relativeFrom="margin">
+              <wp:posOffset>0</wp:posOffset>
+            </wp:positionH>
+            <wp:positionV relativeFrom="paragraph">
+              <wp:posOffset>218869</wp:posOffset>
+            </wp:positionV>
+            <wp:extent cx="5940957" cy="2562763"/>
+            <wp:effectExtent l="0" t="0" r="3175" b="9525"/>
+            <wp:wrapNone/>
+            <wp:docPr id="2059112573" name="Picture 3"/>
+            <wp:cNvGraphicFramePr>
+              <a:graphicFrameLocks xmlns:a="http://schemas.openxmlformats.org/drawingml/2006/main" noChangeAspect="1"/>
+            </wp:cNvGraphicFramePr>
+            <a:graphic xmlns:a="http://schemas.openxmlformats.org/drawingml/2006/main">
+              <a:graphicData uri="http://schemas.openxmlformats.org/drawingml/2006/picture">
+                <pic:pic xmlns:pic="http://schemas.openxmlformats.org/drawingml/2006/picture">
+                  <pic:nvPicPr>
+                    <pic:cNvPr id="0" name="Picture 4"/>
+                    <pic:cNvPicPr>
+                      <a:picLocks noChangeAspect="1" noChangeArrowheads="1"/>
+                    </pic:cNvPicPr>
+                  </pic:nvPicPr>
+                  <pic:blipFill rotWithShape="1">
+                    <a:blip r:embed="rId13">
+                      <a:extLst>
+                        <a:ext uri="{28A0092B-C50C-407E-A947-70E740481C1C}">
+                          <a14:useLocalDpi xmlns:a14="http://schemas.microsoft.com/office/drawing/2010/main" val="0"/>
+                        </a:ext>
+                      </a:extLst>
+                    </a:blip>
+                    <a:srcRect t="27788" b="10094"/>
+                    <a:stretch/>
+                  </pic:blipFill>
+                  <pic:spPr bwMode="auto">
+                    <a:xfrm>
+                      <a:off x="0" y="0"/>
+                      <a:ext cx="5940957" cy="2562763"/>
+                    </a:xfrm>
+                    <a:prstGeom prst="rect">
+                      <a:avLst/>
+                    </a:prstGeom>
+                    <a:noFill/>
+                    <a:ln>
+                      <a:noFill/>
+                    </a:ln>
+                    <a:extLst>
+                      <a:ext uri="{53640926-AAD7-44D8-BBD7-CCE9431645EC}">
+                        <a14:shadowObscured xmlns:a14="http://schemas.microsoft.com/office/drawing/2010/main"/>
+                      </a:ext>
+                    </a:extLst>
+                  </pic:spPr>
+                </pic:pic>
+              </a:graphicData>
+            </a:graphic>
+            <wp14:sizeRelH relativeFrom="margin">
+              <wp14:pctWidth>0</wp14:pctWidth>
+            </wp14:sizeRelH>
+            <wp14:sizeRelV relativeFrom="margin">
+              <wp14:pctHeight>0</wp14:pctHeight>
+            </wp14:sizeRelV>
+          </wp:anchor>
+        </w:drawing>
+      </w:r>
+    </w:p>
+    <w:p>
       <w:r>
         <w:rPr>
           <w:noProof/>
@@ -1215,7 +1458,7 @@
                     </pic:cNvPicPr>
                   </pic:nvPicPr>
                   <pic:blipFill>
-                    <a:blip r:embed="rId11">
+                    <a:blip r:embed="rId14">
                       <a:extLst>
                         <a:ext uri="{28A0092B-C50C-407E-A947-70E740481C1C}">
                           <a14:useLocalDpi xmlns:a14="http://schemas.microsoft.com/office/drawing/2010/main" val="0"/>
@@ -1275,13 +1518,12 @@
       <w:pPr>
         <w:bidi/>
         <w:rPr>
-          <w:rFonts w:hint="cs"/>
           <w:rtl/>
         </w:rPr>
       </w:pPr>
     </w:p>
     <w:sectPr>
-      <w:headerReference w:type="default" r:id="rId12"/>
+      <w:headerReference w:type="default" r:id="rId15"/>
       <w:pgSz w:w="12240" w:h="15840"/>
       <w:pgMar w:top="1440" w:right="1440" w:bottom="1440" w:left="1440" w:header="397" w:footer="680" w:gutter="0"/>
       <w:cols w:space="708"/>
@@ -3309,6 +3551,7 @@
   <w:style w:type="character" w:default="1" w:styleId="DefaultParagraphFont">
     <w:name w:val="Default Paragraph Font"/>
     <w:uiPriority w:val="1"/>
+    <w:semiHidden/>
     <w:unhideWhenUsed/>
   </w:style>
   <w:style w:type="table" w:default="1" w:styleId="TableNormal">

</xml_diff>